<commit_message>
Corrección: Movidos temas 1-30 del Ej3 al Ej5 y subidos los correctos del Ej3
</commit_message>
<xml_diff>
--- a/public/temas/ejercicio-3/ESQUEMA TEMA 1.docx
+++ b/public/temas/ejercicio-3/ESQUEMA TEMA 1.docx
@@ -303,7 +303,23 @@
           <w:b/>
           <w:bCs/>
         </w:rPr>
-        <w:t>Composición del comercio mundial (OMC 2023):</w:t>
+        <w:t>Composición del comercio mundial (</w:t>
+      </w:r>
+      <w:r>
+        <w:rPr>
+          <w:rFonts w:ascii="Cambria" w:hAnsi="Cambria"/>
+          <w:b/>
+          <w:bCs/>
+        </w:rPr>
+        <w:t xml:space="preserve">Examen Estadístico del Comercio Mundial </w:t>
+      </w:r>
+      <w:r>
+        <w:rPr>
+          <w:rFonts w:ascii="Cambria" w:hAnsi="Cambria"/>
+          <w:b/>
+          <w:bCs/>
+        </w:rPr>
+        <w:t>OMC 2023):</w:t>
       </w:r>
     </w:p>
     <w:p>
@@ -749,7 +765,7 @@
           <w:b/>
           <w:bCs/>
         </w:rPr>
-        <w:t>Concentración (Regionalismo):</w:t>
+        <w:t>Concentración:</w:t>
       </w:r>
       <w:r>
         <w:rPr>
@@ -1400,7 +1416,7 @@
         <w:rPr>
           <w:rFonts w:ascii="Cambria" w:hAnsi="Cambria"/>
         </w:rPr>
-        <w:t xml:space="preserve"> (Comunidad Económica Africana) Buscando una Unión Económica Africana.</w:t>
+        <w:t xml:space="preserve"> Buscando una Unión Económica Africana.</w:t>
       </w:r>
     </w:p>
     <w:p>
@@ -1577,49 +1593,13 @@
         <w:rPr>
           <w:rFonts w:ascii="Cambria" w:hAnsi="Cambria"/>
         </w:rPr>
-        <w:t xml:space="preserve"> Negociaciones/Acuerdos de Asociación Económica, Cooperación y/o Comercio con Canadá (</w:t>
-      </w:r>
-      <w:r>
-        <w:rPr>
-          <w:rFonts w:ascii="Cambria" w:hAnsi="Cambria"/>
-          <w:b/>
-          <w:bCs/>
-        </w:rPr>
-        <w:t>CETA</w:t>
-      </w:r>
-      <w:r>
-        <w:rPr>
-          <w:rFonts w:ascii="Cambria" w:hAnsi="Cambria"/>
-        </w:rPr>
-        <w:t>, en vigor 2017), Colombia y Perú (</w:t>
-      </w:r>
-      <w:r>
-        <w:rPr>
-          <w:rFonts w:ascii="Cambria" w:hAnsi="Cambria"/>
-          <w:b/>
-          <w:bCs/>
-        </w:rPr>
-        <w:t>ACM</w:t>
-      </w:r>
-      <w:r>
-        <w:rPr>
-          <w:rFonts w:ascii="Cambria" w:hAnsi="Cambria"/>
-        </w:rPr>
-        <w:t xml:space="preserve">), Ecuador, Chile, México, Japón, y en negociación con MERCOSUR y la India. (El </w:t>
-      </w:r>
-      <w:r>
-        <w:rPr>
-          <w:rFonts w:ascii="Cambria" w:hAnsi="Cambria"/>
-          <w:b/>
-          <w:bCs/>
-        </w:rPr>
-        <w:t>TTIP</w:t>
-      </w:r>
-      <w:r>
-        <w:rPr>
-          <w:rFonts w:ascii="Cambria" w:hAnsi="Cambria"/>
-        </w:rPr>
-        <w:t xml:space="preserve"> con </w:t>
+        <w:t xml:space="preserve"> Negociaciones/Acuerdos de Asociación Económica, </w:t>
+      </w:r>
+      <w:r>
+        <w:rPr>
+          <w:rFonts w:ascii="Cambria" w:hAnsi="Cambria"/>
+        </w:rPr>
+        <w:t xml:space="preserve">Cooperación y/o Comercio con Canadá (CETA, en vigor 2017), Colombia y Perú (ACM), Ecuador, Chile, México, Japón, y en negociación con MERCOSUR y la India. (El TTIP con </w:t>
       </w:r>
       <w:proofErr w:type="gramStart"/>
       <w:r>
@@ -1709,7 +1689,20 @@
         <w:rPr>
           <w:rFonts w:ascii="Cambria" w:hAnsi="Cambria"/>
         </w:rPr>
-        <w:t xml:space="preserve"> Un país se especializa en el bien que produce de forma más barata (menor coste/mayor productividad) en términos absolutos. Limitación: No explica el comercio si un país tiene ventaja absoluta en todo.</w:t>
+        <w:t xml:space="preserve"> Un país se especializa en el bien que produce de forma más barata (menor coste/mayor productividad) en términos absolutos. </w:t>
+      </w:r>
+      <w:r>
+        <w:rPr>
+          <w:rFonts w:ascii="Cambria" w:hAnsi="Cambria"/>
+          <w:u w:val="single"/>
+        </w:rPr>
+        <w:t>Limitación</w:t>
+      </w:r>
+      <w:r>
+        <w:rPr>
+          <w:rFonts w:ascii="Cambria" w:hAnsi="Cambria"/>
+        </w:rPr>
+        <w:t>: No explica el comercio si un país tiene ventaja absoluta en todo.</w:t>
       </w:r>
     </w:p>
     <w:p>
@@ -1760,7 +1753,7 @@
           <w:sz w:val="24"/>
           <w:szCs w:val="24"/>
         </w:rPr>
-        <w:t>2.2. Relación Real de Intercambio (RRI)</w:t>
+        <w:t>2.2. Relación Real de Intercambio</w:t>
       </w:r>
     </w:p>
     <w:p>
@@ -2164,7 +2157,7 @@
         <w:rPr>
           <w:rFonts w:ascii="Cambria" w:hAnsi="Cambria"/>
         </w:rPr>
-        <w:t xml:space="preserve"> social o preocupaciones medioambientales (uso en países desarrollados).</w:t>
+        <w:t xml:space="preserve"> o preocupaciones medioambientales (uso en países desarrollados).</w:t>
       </w:r>
     </w:p>
     <w:p>

</xml_diff>